<commit_message>
little fix on arduino code (and documentation)
</commit_message>
<xml_diff>
--- a/Bluetooth_communication/HC05 bluetooth communication.docx
+++ b/Bluetooth_communication/HC05 bluetooth communication.docx
@@ -3017,187 +3017,245 @@
         </w:rPr>
         <w:t>txt</w:t>
       </w:r>
+      <w:r>
+        <w:rPr>
+          <w:lang w:val="en-GB"/>
+        </w:rPr>
+        <w:t>” contains a sketch with allow</w:t>
+      </w:r>
+      <w:r>
+        <w:rPr>
+          <w:lang w:val="en-GB"/>
+        </w:rPr>
+        <w:t xml:space="preserve"> us</w:t>
+      </w:r>
+      <w:r>
+        <w:rPr>
+          <w:lang w:val="en-GB"/>
+        </w:rPr>
+        <w:t xml:space="preserve"> to</w:t>
+      </w:r>
+      <w:r>
+        <w:rPr>
+          <w:lang w:val="en-GB"/>
+        </w:rPr>
+        <w:t xml:space="preserve"> send and receive strings trough Bluetooth communication.</w:t>
+      </w:r>
+    </w:p>
+    <w:p>
+      <w:pPr>
+        <w:rPr>
+          <w:lang w:val="en-GB"/>
+        </w:rPr>
+      </w:pPr>
+      <w:r>
+        <w:rPr>
+          <w:lang w:val="en-GB"/>
+        </w:rPr>
+        <w:t>We decided to use PIN 1</w:t>
+      </w:r>
+      <w:r>
+        <w:rPr>
+          <w:lang w:val="en-GB"/>
+        </w:rPr>
+        <w:t>2</w:t>
+      </w:r>
+      <w:r>
+        <w:rPr>
+          <w:lang w:val="en-GB"/>
+        </w:rPr>
+        <w:t xml:space="preserve"> (TX) and PIN 1</w:t>
+      </w:r>
+      <w:r>
+        <w:rPr>
+          <w:lang w:val="en-GB"/>
+        </w:rPr>
+        <w:t>1</w:t>
+      </w:r>
+      <w:r>
+        <w:rPr>
+          <w:lang w:val="en-GB"/>
+        </w:rPr>
+        <w:t xml:space="preserve"> (RX) to communicate with the hc-05 module</w:t>
+      </w:r>
+      <w:r>
+        <w:rPr>
+          <w:lang w:val="en-GB"/>
+        </w:rPr>
+        <w:t>.</w:t>
+      </w:r>
+    </w:p>
+    <w:p>
+      <w:pPr>
+        <w:rPr>
+          <w:lang w:val="en-GB"/>
+        </w:rPr>
+      </w:pPr>
+      <w:proofErr w:type="gramStart"/>
+      <w:r>
+        <w:rPr>
+          <w:lang w:val="en-GB"/>
+        </w:rPr>
+        <w:t>So</w:t>
+      </w:r>
+      <w:proofErr w:type="gramEnd"/>
+      <w:r>
+        <w:rPr>
+          <w:lang w:val="en-GB"/>
+        </w:rPr>
+        <w:t xml:space="preserve">, we should link the hc-05 </w:t>
+      </w:r>
+      <w:proofErr w:type="spellStart"/>
+      <w:r>
+        <w:rPr>
+          <w:lang w:val="en-GB"/>
+        </w:rPr>
+        <w:t>rx</w:t>
+      </w:r>
+      <w:proofErr w:type="spellEnd"/>
+      <w:r>
+        <w:rPr>
+          <w:lang w:val="en-GB"/>
+        </w:rPr>
+        <w:t xml:space="preserve"> pin to PIN 1</w:t>
+      </w:r>
+      <w:r>
+        <w:rPr>
+          <w:lang w:val="en-GB"/>
+        </w:rPr>
+        <w:t>2</w:t>
+      </w:r>
+      <w:r>
+        <w:rPr>
+          <w:lang w:val="en-GB"/>
+        </w:rPr>
+        <w:t xml:space="preserve"> and hc-05 </w:t>
+      </w:r>
+      <w:proofErr w:type="spellStart"/>
+      <w:r>
+        <w:rPr>
+          <w:lang w:val="en-GB"/>
+        </w:rPr>
+        <w:t>tx</w:t>
+      </w:r>
+      <w:proofErr w:type="spellEnd"/>
+      <w:r>
+        <w:rPr>
+          <w:lang w:val="en-GB"/>
+        </w:rPr>
+        <w:t xml:space="preserve"> pin to PIN 1</w:t>
+      </w:r>
+      <w:r>
+        <w:rPr>
+          <w:lang w:val="en-GB"/>
+        </w:rPr>
+        <w:t>1</w:t>
+      </w:r>
+      <w:r>
+        <w:rPr>
+          <w:lang w:val="en-GB"/>
+        </w:rPr>
+        <w:t>.</w:t>
+      </w:r>
+    </w:p>
+    <w:p>
+      <w:pPr>
+        <w:rPr>
+          <w:lang w:val="en-GB"/>
+        </w:rPr>
+      </w:pPr>
+      <w:r>
+        <w:rPr>
+          <w:lang w:val="en-GB"/>
+        </w:rPr>
+        <w:t xml:space="preserve">In our </w:t>
+      </w:r>
+      <w:proofErr w:type="gramStart"/>
+      <w:r>
+        <w:rPr>
+          <w:lang w:val="en-GB"/>
+        </w:rPr>
+        <w:t>project</w:t>
+      </w:r>
+      <w:proofErr w:type="gramEnd"/>
+      <w:r>
+        <w:rPr>
+          <w:lang w:val="en-GB"/>
+        </w:rPr>
+        <w:t xml:space="preserve"> we only send strings from SMT32F407 to Arduino (not </w:t>
+      </w:r>
+      <w:proofErr w:type="spellStart"/>
+      <w:r>
+        <w:rPr>
+          <w:lang w:val="en-GB"/>
+        </w:rPr>
+        <w:t>viceversa</w:t>
+      </w:r>
+      <w:proofErr w:type="spellEnd"/>
+      <w:r>
+        <w:rPr>
+          <w:lang w:val="en-GB"/>
+        </w:rPr>
+        <w:t>) so the code will only read from PIN 1</w:t>
+      </w:r>
+      <w:r>
+        <w:rPr>
+          <w:lang w:val="en-GB"/>
+        </w:rPr>
+        <w:t>1</w:t>
+      </w:r>
+      <w:r>
+        <w:rPr>
+          <w:lang w:val="en-GB"/>
+        </w:rPr>
+        <w:t>. (</w:t>
+      </w:r>
+      <w:r>
+        <w:rPr>
+          <w:lang w:val="en-GB"/>
+        </w:rPr>
+        <w:t>I</w:t>
+      </w:r>
+      <w:r>
+        <w:rPr>
+          <w:lang w:val="en-GB"/>
+        </w:rPr>
+        <w:t xml:space="preserve">t’s not necessary to link hc-05 </w:t>
+      </w:r>
+      <w:proofErr w:type="spellStart"/>
+      <w:r>
+        <w:rPr>
+          <w:lang w:val="en-GB"/>
+        </w:rPr>
+        <w:t>r</w:t>
+      </w:r>
+      <w:r>
+        <w:rPr>
+          <w:lang w:val="en-GB"/>
+        </w:rPr>
+        <w:t>x</w:t>
+      </w:r>
+      <w:proofErr w:type="spellEnd"/>
+      <w:r>
+        <w:rPr>
+          <w:lang w:val="en-GB"/>
+        </w:rPr>
+        <w:t xml:space="preserve"> t</w:t>
+      </w:r>
+      <w:r>
+        <w:rPr>
+          <w:lang w:val="en-GB"/>
+        </w:rPr>
+        <w:t>o PIN 1</w:t>
+      </w:r>
+      <w:r>
+        <w:rPr>
+          <w:lang w:val="en-GB"/>
+        </w:rPr>
+        <w:t>2</w:t>
+      </w:r>
       <w:bookmarkStart w:id="0" w:name="_GoBack"/>
       <w:bookmarkEnd w:id="0"/>
-      <w:r>
-        <w:rPr>
-          <w:lang w:val="en-GB"/>
-        </w:rPr>
-        <w:t>” contains a sketch with allow</w:t>
-      </w:r>
-      <w:r>
-        <w:rPr>
-          <w:lang w:val="en-GB"/>
-        </w:rPr>
-        <w:t xml:space="preserve"> us</w:t>
-      </w:r>
-      <w:r>
-        <w:rPr>
-          <w:lang w:val="en-GB"/>
-        </w:rPr>
-        <w:t xml:space="preserve"> to</w:t>
-      </w:r>
-      <w:r>
-        <w:rPr>
-          <w:lang w:val="en-GB"/>
-        </w:rPr>
-        <w:t xml:space="preserve"> send and receive strings trough Bluetooth communication.</w:t>
-      </w:r>
-    </w:p>
-    <w:p>
-      <w:pPr>
-        <w:rPr>
-          <w:lang w:val="en-GB"/>
-        </w:rPr>
-      </w:pPr>
-      <w:r>
-        <w:rPr>
-          <w:lang w:val="en-GB"/>
-        </w:rPr>
-        <w:t>We decided to use PIN 11 (TX) and PIN 12 (RX) to communicate with the hc-05 module</w:t>
-      </w:r>
-      <w:r>
-        <w:rPr>
-          <w:lang w:val="en-GB"/>
-        </w:rPr>
-        <w:t>.</w:t>
-      </w:r>
-    </w:p>
-    <w:p>
-      <w:pPr>
-        <w:rPr>
-          <w:lang w:val="en-GB"/>
-        </w:rPr>
-      </w:pPr>
-      <w:proofErr w:type="gramStart"/>
-      <w:r>
-        <w:rPr>
-          <w:lang w:val="en-GB"/>
-        </w:rPr>
-        <w:t>So</w:t>
-      </w:r>
-      <w:proofErr w:type="gramEnd"/>
-      <w:r>
-        <w:rPr>
-          <w:lang w:val="en-GB"/>
-        </w:rPr>
-        <w:t xml:space="preserve">, we should link the hc-05 </w:t>
-      </w:r>
-      <w:proofErr w:type="spellStart"/>
-      <w:r>
-        <w:rPr>
-          <w:lang w:val="en-GB"/>
-        </w:rPr>
-        <w:t>rx</w:t>
-      </w:r>
-      <w:proofErr w:type="spellEnd"/>
-      <w:r>
-        <w:rPr>
-          <w:lang w:val="en-GB"/>
-        </w:rPr>
-        <w:t xml:space="preserve"> pin to PIN 11 and hc-05 </w:t>
-      </w:r>
-      <w:proofErr w:type="spellStart"/>
-      <w:r>
-        <w:rPr>
-          <w:lang w:val="en-GB"/>
-        </w:rPr>
-        <w:t>tx</w:t>
-      </w:r>
-      <w:proofErr w:type="spellEnd"/>
-      <w:r>
-        <w:rPr>
-          <w:lang w:val="en-GB"/>
-        </w:rPr>
-        <w:t xml:space="preserve"> pin to PIN 12.</w:t>
-      </w:r>
-    </w:p>
-    <w:p>
-      <w:pPr>
-        <w:rPr>
-          <w:lang w:val="en-GB"/>
-        </w:rPr>
-      </w:pPr>
-      <w:r>
-        <w:rPr>
-          <w:lang w:val="en-GB"/>
-        </w:rPr>
-        <w:t xml:space="preserve">In our </w:t>
-      </w:r>
-      <w:proofErr w:type="gramStart"/>
-      <w:r>
-        <w:rPr>
-          <w:lang w:val="en-GB"/>
-        </w:rPr>
-        <w:t>project</w:t>
-      </w:r>
-      <w:proofErr w:type="gramEnd"/>
-      <w:r>
-        <w:rPr>
-          <w:lang w:val="en-GB"/>
-        </w:rPr>
-        <w:t xml:space="preserve"> we only send strings from SMT32F407 to Arduino (not </w:t>
-      </w:r>
-      <w:proofErr w:type="spellStart"/>
-      <w:r>
-        <w:rPr>
-          <w:lang w:val="en-GB"/>
-        </w:rPr>
-        <w:t>viceversa</w:t>
-      </w:r>
-      <w:proofErr w:type="spellEnd"/>
-      <w:r>
-        <w:rPr>
-          <w:lang w:val="en-GB"/>
-        </w:rPr>
-        <w:t>) so the code will only read from PIN 12. (</w:t>
-      </w:r>
-      <w:proofErr w:type="gramStart"/>
-      <w:r>
-        <w:rPr>
-          <w:lang w:val="en-GB"/>
-        </w:rPr>
-        <w:t>I</w:t>
-      </w:r>
-      <w:r>
-        <w:rPr>
-          <w:lang w:val="en-GB"/>
-        </w:rPr>
-        <w:t>t’s</w:t>
-      </w:r>
-      <w:proofErr w:type="gramEnd"/>
-      <w:r>
-        <w:rPr>
-          <w:lang w:val="en-GB"/>
-        </w:rPr>
-        <w:t xml:space="preserve"> not necessary to link hc-05 </w:t>
-      </w:r>
-      <w:proofErr w:type="spellStart"/>
-      <w:r>
-        <w:rPr>
-          <w:lang w:val="en-GB"/>
-        </w:rPr>
-        <w:t>r</w:t>
-      </w:r>
-      <w:r>
-        <w:rPr>
-          <w:lang w:val="en-GB"/>
-        </w:rPr>
-        <w:t>x</w:t>
-      </w:r>
-      <w:proofErr w:type="spellEnd"/>
-      <w:r>
-        <w:rPr>
-          <w:lang w:val="en-GB"/>
-        </w:rPr>
-        <w:t xml:space="preserve"> t</w:t>
-      </w:r>
-      <w:r>
-        <w:rPr>
-          <w:lang w:val="en-GB"/>
-        </w:rPr>
-        <w:t>o PIN 11</w:t>
-      </w:r>
       <w:r>
         <w:rPr>
           <w:lang w:val="en-GB"/>

</xml_diff>